<commit_message>
Add Nicholas Matthews' title, assign him as slide collector
</commit_message>
<xml_diff>
--- a/Program_v5_2016-10-26.docx
+++ b/Program_v5_2016-10-26.docx
@@ -758,15 +758,7 @@
                 <w:sz w:val="20"/>
                 <w:szCs w:val="20"/>
               </w:rPr>
-              <w:t xml:space="preserve">   </w:t>
-            </w:r>
-            <w:r>
-              <w:rPr>
-                <w:rFonts w:ascii="Effra Light" w:hAnsi="Effra Light" w:cs="Times New Roman"/>
-                <w:sz w:val="20"/>
-                <w:szCs w:val="20"/>
-              </w:rPr>
-              <w:t xml:space="preserve"> </w:t>
+              <w:t xml:space="preserve">  </w:t>
             </w:r>
             <w:r>
               <w:rPr>
@@ -776,6 +768,15 @@
                 <w:szCs w:val="20"/>
               </w:rPr>
               <w:t>1</w:t>
+            </w:r>
+            <w:r>
+              <w:rPr>
+                <w:rFonts w:ascii="Effra Light" w:hAnsi="Effra Light" w:cs="Times New Roman"/>
+                <w:color w:val="A6A6A6" w:themeColor="background1" w:themeShade="A6"/>
+                <w:sz w:val="20"/>
+                <w:szCs w:val="20"/>
+              </w:rPr>
+              <w:t>7</w:t>
             </w:r>
             <w:r>
               <w:rPr>
@@ -1099,7 +1100,7 @@
                 <w:sz w:val="20"/>
                 <w:szCs w:val="20"/>
               </w:rPr>
-              <w:t>(no title)</w:t>
+              <w:t>Turing Machines: The Original Computers</w:t>
             </w:r>
           </w:p>
         </w:tc>
@@ -1164,12 +1165,14 @@
             <w:r>
               <w:rPr>
                 <w:rFonts w:ascii="Effra Light" w:hAnsi="Effra Light" w:cs="Times New Roman"/>
-                <w:color w:val="FFFFFF" w:themeColor="background1"/>
+                <w:color w:val="A6A6A6" w:themeColor="background1" w:themeShade="A6"/>
                 <w:sz w:val="20"/>
                 <w:szCs w:val="20"/>
               </w:rPr>
               <w:t>*</w:t>
             </w:r>
+            <w:bookmarkStart w:id="0" w:name="_GoBack"/>
+            <w:bookmarkEnd w:id="0"/>
           </w:p>
         </w:tc>
       </w:tr>
@@ -21272,8 +21275,6 @@
               </w:rPr>
               <w:t>Just Google It: How Search Works</w:t>
             </w:r>
-            <w:bookmarkStart w:id="0" w:name="_GoBack"/>
-            <w:bookmarkEnd w:id="0"/>
           </w:p>
         </w:tc>
         <w:tc>
@@ -24564,7 +24565,7 @@
         <w:sz w:val="28"/>
         <w:szCs w:val="28"/>
       </w:rPr>
-      <w:t>7</w:t>
+      <w:t>1</w:t>
     </w:r>
     <w:r>
       <w:rPr>
@@ -25602,7 +25603,7 @@
 </file>
 
 <file path=customXml/itemProps1.xml><?xml version="1.0" encoding="utf-8"?>
-<ds:datastoreItem xmlns:ds="http://schemas.openxmlformats.org/officeDocument/2006/customXml" ds:itemID="{F239FC74-F82D-B743-B251-9752D688B703}">
+<ds:datastoreItem xmlns:ds="http://schemas.openxmlformats.org/officeDocument/2006/customXml" ds:itemID="{2EFA80ED-858A-4249-9668-AB23800BC9C9}">
   <ds:schemaRefs>
     <ds:schemaRef ds:uri="http://schemas.openxmlformats.org/officeDocument/2006/bibliography"/>
   </ds:schemaRefs>

</xml_diff>

<commit_message>
Assign Julian Delerme to slide collector
</commit_message>
<xml_diff>
--- a/Program_v5_2016-10-26.docx
+++ b/Program_v5_2016-10-26.docx
@@ -1171,8 +1171,6 @@
               </w:rPr>
               <w:t>*</w:t>
             </w:r>
-            <w:bookmarkStart w:id="0" w:name="_GoBack"/>
-            <w:bookmarkEnd w:id="0"/>
           </w:p>
         </w:tc>
       </w:tr>
@@ -10571,7 +10569,31 @@
                 <w:sz w:val="20"/>
                 <w:szCs w:val="20"/>
               </w:rPr>
-              <w:t>Simultaneous Localization and Mapping</w:t>
+              <w:t>V</w:t>
+            </w:r>
+            <w:r>
+              <w:rPr>
+                <w:rFonts w:ascii="Arial" w:hAnsi="Arial" w:cs="Arial"/>
+                <w:sz w:val="20"/>
+                <w:szCs w:val="20"/>
+              </w:rPr>
+              <w:t>irtual Memory: Stop Apps from Fi</w:t>
+            </w:r>
+            <w:r>
+              <w:rPr>
+                <w:rFonts w:ascii="Arial" w:hAnsi="Arial" w:cs="Arial"/>
+                <w:sz w:val="20"/>
+                <w:szCs w:val="20"/>
+              </w:rPr>
+              <w:t>ghting</w:t>
+            </w:r>
+            <w:r>
+              <w:rPr>
+                <w:rFonts w:ascii="Arial" w:hAnsi="Arial" w:cs="Arial"/>
+                <w:sz w:val="20"/>
+                <w:szCs w:val="20"/>
+              </w:rPr>
+              <w:t xml:space="preserve"> </w:t>
             </w:r>
           </w:p>
         </w:tc>
@@ -10596,16 +10618,34 @@
                 <w:sz w:val="20"/>
                 <w:szCs w:val="20"/>
               </w:rPr>
-              <w:t xml:space="preserve">Mubarik Mohamoud  </w:t>
-            </w:r>
-            <w:r>
-              <w:rPr>
-                <w:rFonts w:ascii="Effra Light" w:hAnsi="Effra Light" w:cs="Times New Roman"/>
-                <w:color w:val="A6A6A6" w:themeColor="background1" w:themeShade="A6"/>
-                <w:sz w:val="20"/>
-                <w:szCs w:val="20"/>
-              </w:rPr>
-              <w:t xml:space="preserve"> 1</w:t>
+              <w:t>Julian Delerme</w:t>
+            </w:r>
+            <w:r>
+              <w:rPr>
+                <w:rFonts w:ascii="Effra Light" w:hAnsi="Effra Light" w:cs="Times New Roman"/>
+                <w:sz w:val="20"/>
+                <w:szCs w:val="20"/>
+              </w:rPr>
+              <w:t xml:space="preserve">  </w:t>
+            </w:r>
+            <w:bookmarkStart w:id="0" w:name="_GoBack"/>
+            <w:bookmarkEnd w:id="0"/>
+            <w:r>
+              <w:rPr>
+                <w:rFonts w:ascii="Effra Light" w:hAnsi="Effra Light" w:cs="Times New Roman"/>
+                <w:sz w:val="20"/>
+                <w:szCs w:val="20"/>
+              </w:rPr>
+              <w:t xml:space="preserve"> </w:t>
+            </w:r>
+            <w:r>
+              <w:rPr>
+                <w:rFonts w:ascii="Effra Light" w:hAnsi="Effra Light" w:cs="Times New Roman"/>
+                <w:color w:val="A6A6A6" w:themeColor="background1" w:themeShade="A6"/>
+                <w:sz w:val="20"/>
+                <w:szCs w:val="20"/>
+              </w:rPr>
+              <w:t>1</w:t>
             </w:r>
             <w:r>
               <w:rPr>
@@ -10741,7 +10781,7 @@
                 <w:sz w:val="20"/>
                 <w:szCs w:val="20"/>
               </w:rPr>
-              <w:t>Virtual Memory: Stop Apps from FIghting</w:t>
+              <w:t>Simultaneous Localization and Mapping</w:t>
             </w:r>
           </w:p>
         </w:tc>
@@ -10766,16 +10806,34 @@
                 <w:sz w:val="20"/>
                 <w:szCs w:val="20"/>
               </w:rPr>
-              <w:t xml:space="preserve">Julian Delerme </w:t>
-            </w:r>
-            <w:r>
-              <w:rPr>
-                <w:rFonts w:ascii="Effra Light" w:hAnsi="Effra Light" w:cs="Times New Roman"/>
-                <w:color w:val="A6A6A6" w:themeColor="background1" w:themeShade="A6"/>
-                <w:sz w:val="20"/>
-                <w:szCs w:val="20"/>
-              </w:rPr>
-              <w:t xml:space="preserve">  1</w:t>
+              <w:t>Mubarik Mohamoud</w:t>
+            </w:r>
+            <w:r>
+              <w:rPr>
+                <w:rFonts w:ascii="Effra Light" w:hAnsi="Effra Light" w:cs="Times New Roman"/>
+                <w:color w:val="A6A6A6" w:themeColor="background1" w:themeShade="A6"/>
+                <w:sz w:val="20"/>
+                <w:szCs w:val="20"/>
+              </w:rPr>
+              <w:t xml:space="preserve"> </w:t>
+            </w:r>
+            <w:r>
+              <w:rPr>
+                <w:rFonts w:ascii="Effra Light" w:hAnsi="Effra Light" w:cs="Times New Roman"/>
+                <w:color w:val="A6A6A6" w:themeColor="background1" w:themeShade="A6"/>
+                <w:sz w:val="20"/>
+                <w:szCs w:val="20"/>
+              </w:rPr>
+              <w:t xml:space="preserve">  </w:t>
+            </w:r>
+            <w:r>
+              <w:rPr>
+                <w:rFonts w:ascii="Effra Light" w:hAnsi="Effra Light" w:cs="Times New Roman"/>
+                <w:color w:val="A6A6A6" w:themeColor="background1" w:themeShade="A6"/>
+                <w:sz w:val="20"/>
+                <w:szCs w:val="20"/>
+              </w:rPr>
+              <w:t>1</w:t>
             </w:r>
             <w:r>
               <w:rPr>
@@ -25603,7 +25661,7 @@
 </file>
 
 <file path=customXml/itemProps1.xml><?xml version="1.0" encoding="utf-8"?>
-<ds:datastoreItem xmlns:ds="http://schemas.openxmlformats.org/officeDocument/2006/customXml" ds:itemID="{2EFA80ED-858A-4249-9668-AB23800BC9C9}">
+<ds:datastoreItem xmlns:ds="http://schemas.openxmlformats.org/officeDocument/2006/customXml" ds:itemID="{E96DDB1A-068D-B54D-B698-993864343BA1}">
   <ds:schemaRefs>
     <ds:schemaRef ds:uri="http://schemas.openxmlformats.org/officeDocument/2006/bibliography"/>
   </ds:schemaRefs>

</xml_diff>

<commit_message>
Add title for Annie Phan
</commit_message>
<xml_diff>
--- a/Program_v5_2016-10-26.docx
+++ b/Program_v5_2016-10-26.docx
@@ -13,7 +13,6 @@
           <w:szCs w:val="84"/>
         </w:rPr>
       </w:pPr>
-      <w:bookmarkStart w:id="0" w:name="_GoBack"/>
       <w:r>
         <w:rPr>
           <w:rFonts w:ascii="Effra" w:hAnsi="Effra" w:cs="Times New Roman"/>
@@ -4943,7 +4942,8 @@
         <w:gridCol w:w="360"/>
         <w:gridCol w:w="180"/>
         <w:gridCol w:w="450"/>
-        <w:gridCol w:w="270"/>
+        <w:gridCol w:w="90"/>
+        <w:gridCol w:w="180"/>
         <w:gridCol w:w="90"/>
         <w:gridCol w:w="2160"/>
       </w:tblGrid>
@@ -4988,7 +4988,7 @@
         <w:tc>
           <w:tcPr>
             <w:tcW w:w="3690" w:type="dxa"/>
-            <w:gridSpan w:val="7"/>
+            <w:gridSpan w:val="8"/>
           </w:tcPr>
           <w:p>
             <w:pPr>
@@ -5071,7 +5071,7 @@
         <w:tc>
           <w:tcPr>
             <w:tcW w:w="2970" w:type="dxa"/>
-            <w:gridSpan w:val="4"/>
+            <w:gridSpan w:val="5"/>
           </w:tcPr>
           <w:p>
             <w:pPr>
@@ -5157,7 +5157,7 @@
         <w:tc>
           <w:tcPr>
             <w:tcW w:w="2970" w:type="dxa"/>
-            <w:gridSpan w:val="4"/>
+            <w:gridSpan w:val="5"/>
           </w:tcPr>
           <w:p>
             <w:pPr>
@@ -5243,7 +5243,7 @@
         <w:tc>
           <w:tcPr>
             <w:tcW w:w="2970" w:type="dxa"/>
-            <w:gridSpan w:val="4"/>
+            <w:gridSpan w:val="5"/>
           </w:tcPr>
           <w:p>
             <w:pPr>
@@ -5338,7 +5338,7 @@
         <w:tc>
           <w:tcPr>
             <w:tcW w:w="2970" w:type="dxa"/>
-            <w:gridSpan w:val="4"/>
+            <w:gridSpan w:val="5"/>
           </w:tcPr>
           <w:p>
             <w:pPr>
@@ -5436,7 +5436,7 @@
         <w:tc>
           <w:tcPr>
             <w:tcW w:w="2970" w:type="dxa"/>
-            <w:gridSpan w:val="4"/>
+            <w:gridSpan w:val="5"/>
           </w:tcPr>
           <w:p>
             <w:pPr>
@@ -5516,7 +5516,7 @@
         <w:tc>
           <w:tcPr>
             <w:tcW w:w="6588" w:type="dxa"/>
-            <w:gridSpan w:val="7"/>
+            <w:gridSpan w:val="8"/>
           </w:tcPr>
           <w:p>
             <w:pPr>
@@ -5646,7 +5646,7 @@
         <w:tc>
           <w:tcPr>
             <w:tcW w:w="3510" w:type="dxa"/>
-            <w:gridSpan w:val="6"/>
+            <w:gridSpan w:val="7"/>
           </w:tcPr>
           <w:p>
             <w:pPr>
@@ -5705,7 +5705,7 @@
         <w:tc>
           <w:tcPr>
             <w:tcW w:w="3510" w:type="dxa"/>
-            <w:gridSpan w:val="6"/>
+            <w:gridSpan w:val="7"/>
           </w:tcPr>
           <w:p>
             <w:pPr>
@@ -5783,7 +5783,7 @@
         <w:tc>
           <w:tcPr>
             <w:tcW w:w="6588" w:type="dxa"/>
-            <w:gridSpan w:val="7"/>
+            <w:gridSpan w:val="8"/>
           </w:tcPr>
           <w:p>
             <w:pPr>
@@ -5902,7 +5902,7 @@
         <w:tc>
           <w:tcPr>
             <w:tcW w:w="3510" w:type="dxa"/>
-            <w:gridSpan w:val="6"/>
+            <w:gridSpan w:val="7"/>
           </w:tcPr>
           <w:p>
             <w:pPr>
@@ -5973,7 +5973,7 @@
         <w:tc>
           <w:tcPr>
             <w:tcW w:w="6678" w:type="dxa"/>
-            <w:gridSpan w:val="8"/>
+            <w:gridSpan w:val="9"/>
           </w:tcPr>
           <w:p>
             <w:pPr>
@@ -6056,32 +6056,32 @@
       <w:tr>
         <w:tc>
           <w:tcPr>
-            <w:tcW w:w="5328" w:type="dxa"/>
+            <w:tcW w:w="6408" w:type="dxa"/>
+            <w:gridSpan w:val="7"/>
+          </w:tcPr>
+          <w:p>
+            <w:pPr>
+              <w:ind w:left="720" w:hanging="720"/>
+              <w:rPr>
+                <w:rFonts w:ascii="Times" w:hAnsi="Times" w:cs="Times New Roman"/>
+                <w:sz w:val="20"/>
+                <w:szCs w:val="20"/>
+              </w:rPr>
+            </w:pPr>
+            <w:r>
+              <w:rPr>
+                <w:rFonts w:ascii="Arial" w:hAnsi="Arial" w:cs="Arial"/>
+                <w:sz w:val="20"/>
+                <w:szCs w:val="20"/>
+              </w:rPr>
+              <w:t>How Google Maps Figures Out Which Way to Go: Dijkstra’s Algorithm</w:t>
+            </w:r>
+          </w:p>
+        </w:tc>
+        <w:tc>
+          <w:tcPr>
+            <w:tcW w:w="2430" w:type="dxa"/>
             <w:gridSpan w:val="3"/>
-          </w:tcPr>
-          <w:p>
-            <w:pPr>
-              <w:ind w:left="720" w:hanging="720"/>
-              <w:rPr>
-                <w:rFonts w:ascii="Times" w:hAnsi="Times" w:cs="Times New Roman"/>
-                <w:sz w:val="20"/>
-                <w:szCs w:val="20"/>
-              </w:rPr>
-            </w:pPr>
-            <w:r>
-              <w:rPr>
-                <w:rFonts w:ascii="Arial" w:hAnsi="Arial" w:cs="Arial"/>
-                <w:sz w:val="20"/>
-                <w:szCs w:val="20"/>
-              </w:rPr>
-              <w:t>(no title)</w:t>
-            </w:r>
-          </w:p>
-        </w:tc>
-        <w:tc>
-          <w:tcPr>
-            <w:tcW w:w="3510" w:type="dxa"/>
-            <w:gridSpan w:val="6"/>
           </w:tcPr>
           <w:p>
             <w:pPr>
@@ -6199,7 +6199,7 @@
         <w:tc>
           <w:tcPr>
             <w:tcW w:w="4140" w:type="dxa"/>
-            <w:gridSpan w:val="8"/>
+            <w:gridSpan w:val="9"/>
           </w:tcPr>
           <w:p>
             <w:pPr>
@@ -6258,7 +6258,7 @@
         <w:tc>
           <w:tcPr>
             <w:tcW w:w="3510" w:type="dxa"/>
-            <w:gridSpan w:val="6"/>
+            <w:gridSpan w:val="7"/>
           </w:tcPr>
           <w:p>
             <w:pPr>
@@ -6343,7 +6343,7 @@
         <w:tc>
           <w:tcPr>
             <w:tcW w:w="3510" w:type="dxa"/>
-            <w:gridSpan w:val="6"/>
+            <w:gridSpan w:val="7"/>
           </w:tcPr>
           <w:p>
             <w:pPr>
@@ -6408,6 +6408,8 @@
             </w:r>
           </w:p>
         </w:tc>
+        <w:bookmarkStart w:id="0" w:name="_GoBack"/>
+        <w:bookmarkEnd w:id="0"/>
       </w:tr>
       <w:tr>
         <w:tc>
@@ -6437,7 +6439,7 @@
         <w:tc>
           <w:tcPr>
             <w:tcW w:w="3510" w:type="dxa"/>
-            <w:gridSpan w:val="6"/>
+            <w:gridSpan w:val="7"/>
           </w:tcPr>
           <w:p>
             <w:pPr>
@@ -6531,7 +6533,7 @@
         <w:tc>
           <w:tcPr>
             <w:tcW w:w="3510" w:type="dxa"/>
-            <w:gridSpan w:val="6"/>
+            <w:gridSpan w:val="7"/>
           </w:tcPr>
           <w:p>
             <w:pPr>
@@ -6616,7 +6618,7 @@
         <w:tc>
           <w:tcPr>
             <w:tcW w:w="2520" w:type="dxa"/>
-            <w:gridSpan w:val="3"/>
+            <w:gridSpan w:val="4"/>
           </w:tcPr>
           <w:p>
             <w:pPr>
@@ -6693,7 +6695,7 @@
         <w:tc>
           <w:tcPr>
             <w:tcW w:w="2520" w:type="dxa"/>
-            <w:gridSpan w:val="3"/>
+            <w:gridSpan w:val="4"/>
           </w:tcPr>
           <w:p>
             <w:pPr>
@@ -6760,7 +6762,7 @@
         <w:tc>
           <w:tcPr>
             <w:tcW w:w="3150" w:type="dxa"/>
-            <w:gridSpan w:val="5"/>
+            <w:gridSpan w:val="6"/>
           </w:tcPr>
           <w:p>
             <w:pPr>
@@ -6820,7 +6822,7 @@
         <w:tc>
           <w:tcPr>
             <w:tcW w:w="2520" w:type="dxa"/>
-            <w:gridSpan w:val="3"/>
+            <w:gridSpan w:val="4"/>
           </w:tcPr>
           <w:p>
             <w:pPr>
@@ -6906,7 +6908,7 @@
         <w:tc>
           <w:tcPr>
             <w:tcW w:w="2520" w:type="dxa"/>
-            <w:gridSpan w:val="3"/>
+            <w:gridSpan w:val="4"/>
           </w:tcPr>
           <w:p>
             <w:pPr>
@@ -7091,7 +7093,7 @@
         <w:tc>
           <w:tcPr>
             <w:tcW w:w="2520" w:type="dxa"/>
-            <w:gridSpan w:val="3"/>
+            <w:gridSpan w:val="4"/>
             <w:vMerge w:val="restart"/>
           </w:tcPr>
           <w:p>
@@ -7330,7 +7332,7 @@
         <w:tc>
           <w:tcPr>
             <w:tcW w:w="2520" w:type="dxa"/>
-            <w:gridSpan w:val="3"/>
+            <w:gridSpan w:val="4"/>
             <w:vMerge/>
           </w:tcPr>
           <w:p>
@@ -10578,15 +10580,7 @@
                 <w:sz w:val="20"/>
                 <w:szCs w:val="20"/>
               </w:rPr>
-              <w:t>ghting</w:t>
-            </w:r>
-            <w:r>
-              <w:rPr>
-                <w:rFonts w:ascii="Arial" w:hAnsi="Arial" w:cs="Arial"/>
-                <w:sz w:val="20"/>
-                <w:szCs w:val="20"/>
-              </w:rPr>
-              <w:t xml:space="preserve"> </w:t>
+              <w:t xml:space="preserve">ghting </w:t>
             </w:r>
           </w:p>
         </w:tc>
@@ -24498,7 +24492,6 @@
         <w:t>s</w:t>
       </w:r>
     </w:p>
-    <w:bookmarkEnd w:id="0"/>
     <w:sectPr>
       <w:footerReference w:type="default" r:id="rId10"/>
       <w:pgSz w:w="12240" w:h="15840"/>
@@ -25658,7 +25651,7 @@
 </file>
 
 <file path=customXml/itemProps1.xml><?xml version="1.0" encoding="utf-8"?>
-<ds:datastoreItem xmlns:ds="http://schemas.openxmlformats.org/officeDocument/2006/customXml" ds:itemID="{3ECB234E-D2C5-6543-8A94-0ED6FA39847A}">
+<ds:datastoreItem xmlns:ds="http://schemas.openxmlformats.org/officeDocument/2006/customXml" ds:itemID="{0EC32FA2-D22C-7A43-9433-9F2B969034A6}">
   <ds:schemaRefs>
     <ds:schemaRef ds:uri="http://schemas.openxmlformats.org/officeDocument/2006/bibliography"/>
   </ds:schemaRefs>

</xml_diff>

<commit_message>
Add title for Cristina Martinz-Acha
</commit_message>
<xml_diff>
--- a/Program_v5_2016-10-26.docx
+++ b/Program_v5_2016-10-26.docx
@@ -6408,8 +6408,6 @@
             </w:r>
           </w:p>
         </w:tc>
-        <w:bookmarkStart w:id="0" w:name="_GoBack"/>
-        <w:bookmarkEnd w:id="0"/>
       </w:tr>
       <w:tr>
         <w:tc>
@@ -12052,8 +12050,10 @@
                 <w:szCs w:val="20"/>
                 <w:shd w:val="clear" w:color="auto" w:fill="FFFFFF"/>
               </w:rPr>
-              <w:t>(no title)</w:t>
-            </w:r>
+              <w:t>Should Everyone Get Candy? – Proof by Induction</w:t>
+            </w:r>
+            <w:bookmarkStart w:id="0" w:name="_GoBack"/>
+            <w:bookmarkEnd w:id="0"/>
           </w:p>
         </w:tc>
         <w:tc>
@@ -25651,7 +25651,7 @@
 </file>
 
 <file path=customXml/itemProps1.xml><?xml version="1.0" encoding="utf-8"?>
-<ds:datastoreItem xmlns:ds="http://schemas.openxmlformats.org/officeDocument/2006/customXml" ds:itemID="{0EC32FA2-D22C-7A43-9433-9F2B969034A6}">
+<ds:datastoreItem xmlns:ds="http://schemas.openxmlformats.org/officeDocument/2006/customXml" ds:itemID="{7761FF30-FD1A-F742-BBE4-63CBF9B56136}">
   <ds:schemaRefs>
     <ds:schemaRef ds:uri="http://schemas.openxmlformats.org/officeDocument/2006/bibliography"/>
   </ds:schemaRefs>

</xml_diff>

<commit_message>
Update titles up to 10/26/2016 13:05:34
</commit_message>
<xml_diff>
--- a/Program_v5_2016-10-26.docx
+++ b/Program_v5_2016-10-26.docx
@@ -6074,7 +6074,17 @@
                 <w:sz w:val="20"/>
                 <w:szCs w:val="20"/>
               </w:rPr>
-              <w:t>How Google Maps Figures Out Which Way to Go: Dijkstra’s Algorithm</w:t>
+              <w:t>How Google Maps Figures Out Which Way to Go: Dijkstra’s</w:t>
+            </w:r>
+            <w:bookmarkStart w:id="0" w:name="_GoBack"/>
+            <w:bookmarkEnd w:id="0"/>
+            <w:r>
+              <w:rPr>
+                <w:rFonts w:ascii="Arial" w:hAnsi="Arial" w:cs="Arial"/>
+                <w:sz w:val="20"/>
+                <w:szCs w:val="20"/>
+              </w:rPr>
+              <w:t xml:space="preserve"> Algorithm</w:t>
             </w:r>
           </w:p>
         </w:tc>
@@ -11678,7 +11688,7 @@
                 <w:sz w:val="20"/>
                 <w:szCs w:val="20"/>
               </w:rPr>
-              <w:t>(no title)</w:t>
+              <w:t>How to Steal Passwords: SQL Injection Attacks</w:t>
             </w:r>
           </w:p>
         </w:tc>
@@ -12052,8 +12062,6 @@
               </w:rPr>
               <w:t>Should Everyone Get Candy? – Proof by Induction</w:t>
             </w:r>
-            <w:bookmarkStart w:id="0" w:name="_GoBack"/>
-            <w:bookmarkEnd w:id="0"/>
           </w:p>
         </w:tc>
         <w:tc>
@@ -14882,7 +14890,7 @@
                 <w:szCs w:val="20"/>
                 <w:shd w:val="clear" w:color="auto" w:fill="FFFFFF"/>
               </w:rPr>
-              <w:t>How can multiple people share the same communication medium?</w:t>
+              <w:t>MAC Protocols: Communication Without Conflict</w:t>
             </w:r>
           </w:p>
         </w:tc>
@@ -17757,7 +17765,8 @@
       </w:tblPr>
       <w:tblGrid>
         <w:gridCol w:w="5868"/>
-        <w:gridCol w:w="2970"/>
+        <w:gridCol w:w="900"/>
+        <w:gridCol w:w="2070"/>
       </w:tblGrid>
       <w:tr>
         <w:tc>
@@ -17787,6 +17796,7 @@
         <w:tc>
           <w:tcPr>
             <w:tcW w:w="2970" w:type="dxa"/>
+            <w:gridSpan w:val="2"/>
           </w:tcPr>
           <w:p>
             <w:pPr>
@@ -17853,6 +17863,7 @@
         <w:tc>
           <w:tcPr>
             <w:tcW w:w="2970" w:type="dxa"/>
+            <w:gridSpan w:val="2"/>
           </w:tcPr>
           <w:p>
             <w:pPr>
@@ -17946,6 +17957,7 @@
         <w:tc>
           <w:tcPr>
             <w:tcW w:w="2970" w:type="dxa"/>
+            <w:gridSpan w:val="2"/>
           </w:tcPr>
           <w:p>
             <w:pPr>
@@ -18033,6 +18045,7 @@
         <w:tc>
           <w:tcPr>
             <w:tcW w:w="2970" w:type="dxa"/>
+            <w:gridSpan w:val="2"/>
           </w:tcPr>
           <w:p>
             <w:pPr>
@@ -18085,7 +18098,8 @@
       <w:tr>
         <w:tc>
           <w:tcPr>
-            <w:tcW w:w="5868" w:type="dxa"/>
+            <w:tcW w:w="6768" w:type="dxa"/>
+            <w:gridSpan w:val="2"/>
           </w:tcPr>
           <w:p>
             <w:pPr>
@@ -18104,18 +18118,17 @@
                 <w:szCs w:val="20"/>
                 <w:shd w:val="clear" w:color="auto" w:fill="FFFFFF"/>
               </w:rPr>
-              <w:t>(no title)</w:t>
-            </w:r>
-          </w:p>
-        </w:tc>
-        <w:tc>
-          <w:tcPr>
-            <w:tcW w:w="2970" w:type="dxa"/>
-          </w:tcPr>
-          <w:p>
-            <w:pPr>
-              <w:ind w:left="720" w:hanging="720"/>
-              <w:jc w:val="right"/>
+              <w:t>Identity Based Encryption: The Locked Boxes and Keys in Your Computer</w:t>
+            </w:r>
+          </w:p>
+        </w:tc>
+        <w:tc>
+          <w:tcPr>
+            <w:tcW w:w="2070" w:type="dxa"/>
+          </w:tcPr>
+          <w:p>
+            <w:pPr>
+              <w:ind w:right="-18"/>
               <w:rPr>
                 <w:rFonts w:ascii="Effra Light" w:hAnsi="Effra Light" w:cs="Times New Roman"/>
                 <w:color w:val="A6A6A6" w:themeColor="background1" w:themeShade="A6"/>
@@ -18147,15 +18160,24 @@
                 <w:sz w:val="20"/>
                 <w:szCs w:val="20"/>
               </w:rPr>
-              <w:t xml:space="preserve">  8</w:t>
-            </w:r>
-            <w:r>
-              <w:rPr>
-                <w:rFonts w:ascii="Effra Light" w:hAnsi="Effra Light" w:cs="Times New Roman"/>
-                <w:sz w:val="20"/>
-                <w:szCs w:val="20"/>
-              </w:rPr>
-              <w:t xml:space="preserve">   </w:t>
+              <w:t xml:space="preserve"> </w:t>
+            </w:r>
+            <w:r>
+              <w:rPr>
+                <w:rFonts w:ascii="Effra Light" w:hAnsi="Effra Light" w:cs="Times New Roman"/>
+                <w:color w:val="A6A6A6" w:themeColor="background1" w:themeShade="A6"/>
+                <w:sz w:val="20"/>
+                <w:szCs w:val="20"/>
+              </w:rPr>
+              <w:t>8</w:t>
+            </w:r>
+            <w:r>
+              <w:rPr>
+                <w:rFonts w:ascii="Effra Light" w:hAnsi="Effra Light" w:cs="Times New Roman"/>
+                <w:sz w:val="20"/>
+                <w:szCs w:val="20"/>
+              </w:rPr>
+              <w:t xml:space="preserve">  </w:t>
             </w:r>
             <w:r>
               <w:rPr>
@@ -18198,6 +18220,7 @@
         <w:tc>
           <w:tcPr>
             <w:tcW w:w="2970" w:type="dxa"/>
+            <w:gridSpan w:val="2"/>
           </w:tcPr>
           <w:p>
             <w:pPr>
@@ -22438,7 +22461,8 @@
         <w:gridCol w:w="4428"/>
         <w:gridCol w:w="1440"/>
         <w:gridCol w:w="720"/>
-        <w:gridCol w:w="2250"/>
+        <w:gridCol w:w="90"/>
+        <w:gridCol w:w="2160"/>
       </w:tblGrid>
       <w:tr>
         <w:tc>
@@ -22471,7 +22495,7 @@
         <w:tc>
           <w:tcPr>
             <w:tcW w:w="4410" w:type="dxa"/>
-            <w:gridSpan w:val="3"/>
+            <w:gridSpan w:val="4"/>
           </w:tcPr>
           <w:p>
             <w:pPr>
@@ -22545,7 +22569,7 @@
         <w:tc>
           <w:tcPr>
             <w:tcW w:w="2970" w:type="dxa"/>
-            <w:gridSpan w:val="2"/>
+            <w:gridSpan w:val="3"/>
           </w:tcPr>
           <w:p>
             <w:pPr>
@@ -22640,7 +22664,7 @@
         <w:tc>
           <w:tcPr>
             <w:tcW w:w="2970" w:type="dxa"/>
-            <w:gridSpan w:val="2"/>
+            <w:gridSpan w:val="3"/>
           </w:tcPr>
           <w:p>
             <w:pPr>
@@ -22746,7 +22770,7 @@
         <w:tc>
           <w:tcPr>
             <w:tcW w:w="2970" w:type="dxa"/>
-            <w:gridSpan w:val="2"/>
+            <w:gridSpan w:val="3"/>
           </w:tcPr>
           <w:p>
             <w:pPr>
@@ -22834,7 +22858,7 @@
         <w:tc>
           <w:tcPr>
             <w:tcW w:w="2970" w:type="dxa"/>
-            <w:gridSpan w:val="2"/>
+            <w:gridSpan w:val="3"/>
           </w:tcPr>
           <w:p>
             <w:pPr>
@@ -22931,6 +22955,7 @@
         <w:tc>
           <w:tcPr>
             <w:tcW w:w="2250" w:type="dxa"/>
+            <w:gridSpan w:val="2"/>
           </w:tcPr>
           <w:p>
             <w:pPr>
@@ -22991,8 +23016,8 @@
       <w:tr>
         <w:tc>
           <w:tcPr>
-            <w:tcW w:w="5868" w:type="dxa"/>
-            <w:gridSpan w:val="2"/>
+            <w:tcW w:w="6678" w:type="dxa"/>
+            <w:gridSpan w:val="4"/>
           </w:tcPr>
           <w:p>
             <w:pPr>
@@ -23013,14 +23038,13 @@
                 <w:szCs w:val="20"/>
                 <w:shd w:val="clear" w:color="auto" w:fill="FFFFFF"/>
               </w:rPr>
-              <w:t>(no title)</w:t>
-            </w:r>
-          </w:p>
-        </w:tc>
-        <w:tc>
-          <w:tcPr>
-            <w:tcW w:w="2970" w:type="dxa"/>
-            <w:gridSpan w:val="2"/>
+              <w:t>Gene Drives – A method for editing a species or driving it to extinction</w:t>
+            </w:r>
+          </w:p>
+        </w:tc>
+        <w:tc>
+          <w:tcPr>
+            <w:tcW w:w="2160" w:type="dxa"/>
           </w:tcPr>
           <w:p>
             <w:pPr>
@@ -25651,7 +25675,7 @@
 </file>
 
 <file path=customXml/itemProps1.xml><?xml version="1.0" encoding="utf-8"?>
-<ds:datastoreItem xmlns:ds="http://schemas.openxmlformats.org/officeDocument/2006/customXml" ds:itemID="{7761FF30-FD1A-F742-BBE4-63CBF9B56136}">
+<ds:datastoreItem xmlns:ds="http://schemas.openxmlformats.org/officeDocument/2006/customXml" ds:itemID="{199CC4BF-2F3E-4242-B472-9D1F1BFDEA24}">
   <ds:schemaRefs>
     <ds:schemaRef ds:uri="http://schemas.openxmlformats.org/officeDocument/2006/bibliography"/>
   </ds:schemaRefs>

</xml_diff>

<commit_message>
Update Crystal Pan and Kayode Ezike's titles
</commit_message>
<xml_diff>
--- a/Program_v5_2016-10-26.docx
+++ b/Program_v5_2016-10-26.docx
@@ -6074,17 +6074,7 @@
                 <w:sz w:val="20"/>
                 <w:szCs w:val="20"/>
               </w:rPr>
-              <w:t>How Google Maps Figures Out Which Way to Go: Dijkstra’s</w:t>
-            </w:r>
-            <w:bookmarkStart w:id="0" w:name="_GoBack"/>
-            <w:bookmarkEnd w:id="0"/>
-            <w:r>
-              <w:rPr>
-                <w:rFonts w:ascii="Arial" w:hAnsi="Arial" w:cs="Arial"/>
-                <w:sz w:val="20"/>
-                <w:szCs w:val="20"/>
-              </w:rPr>
-              <w:t xml:space="preserve"> Algorithm</w:t>
+              <w:t>How Google Maps Figures Out Which Way to Go: Dijkstra’s Algorithm</w:t>
             </w:r>
           </w:p>
         </w:tc>
@@ -16718,7 +16708,17 @@
                 <w:szCs w:val="20"/>
                 <w:shd w:val="clear" w:color="auto" w:fill="FFFFFF"/>
               </w:rPr>
-              <w:t>How Concepts Help Us Understand Data Storage</w:t>
+              <w:t>How Concer</w:t>
+            </w:r>
+            <w:r>
+              <w:rPr>
+                <w:rFonts w:ascii="Arial" w:hAnsi="Arial" w:cs="Arial"/>
+                <w:color w:val="000000"/>
+                <w:sz w:val="20"/>
+                <w:szCs w:val="20"/>
+                <w:shd w:val="clear" w:color="auto" w:fill="FFFFFF"/>
+              </w:rPr>
+              <w:t>ts Help Us Understand Data Storage</w:t>
             </w:r>
           </w:p>
         </w:tc>
@@ -17848,6 +17848,7 @@
                 <w:szCs w:val="20"/>
               </w:rPr>
             </w:pPr>
+            <w:bookmarkStart w:id="0" w:name="_GoBack"/>
             <w:r>
               <w:rPr>
                 <w:rFonts w:ascii="Arial" w:hAnsi="Arial" w:cs="Arial"/>
@@ -17856,7 +17857,18 @@
                 <w:szCs w:val="20"/>
                 <w:shd w:val="clear" w:color="auto" w:fill="FFFFFF"/>
               </w:rPr>
-              <w:t>Reverse Engineering Smoothies with Math</w:t>
+              <w:t>Reverse</w:t>
+            </w:r>
+            <w:bookmarkEnd w:id="0"/>
+            <w:r>
+              <w:rPr>
+                <w:rFonts w:ascii="Arial" w:hAnsi="Arial" w:cs="Arial"/>
+                <w:color w:val="000000"/>
+                <w:sz w:val="20"/>
+                <w:szCs w:val="20"/>
+                <w:shd w:val="clear" w:color="auto" w:fill="FFFFFF"/>
+              </w:rPr>
+              <w:t xml:space="preserve"> Engineering Smoothies with Math</w:t>
             </w:r>
           </w:p>
         </w:tc>
@@ -23473,7 +23485,37 @@
                 <w:szCs w:val="20"/>
                 <w:shd w:val="clear" w:color="auto" w:fill="FFFFFF"/>
               </w:rPr>
-              <w:t>How to make superbabies</w:t>
+              <w:t>How To Make S</w:t>
+            </w:r>
+            <w:r>
+              <w:rPr>
+                <w:rFonts w:ascii="Arial" w:hAnsi="Arial" w:cs="Arial"/>
+                <w:color w:val="000000"/>
+                <w:sz w:val="20"/>
+                <w:szCs w:val="20"/>
+                <w:shd w:val="clear" w:color="auto" w:fill="FFFFFF"/>
+              </w:rPr>
+              <w:t>uper</w:t>
+            </w:r>
+            <w:r>
+              <w:rPr>
+                <w:rFonts w:ascii="Arial" w:hAnsi="Arial" w:cs="Arial"/>
+                <w:color w:val="000000"/>
+                <w:sz w:val="20"/>
+                <w:szCs w:val="20"/>
+                <w:shd w:val="clear" w:color="auto" w:fill="FFFFFF"/>
+              </w:rPr>
+              <w:t xml:space="preserve"> B</w:t>
+            </w:r>
+            <w:r>
+              <w:rPr>
+                <w:rFonts w:ascii="Arial" w:hAnsi="Arial" w:cs="Arial"/>
+                <w:color w:val="000000"/>
+                <w:sz w:val="20"/>
+                <w:szCs w:val="20"/>
+                <w:shd w:val="clear" w:color="auto" w:fill="FFFFFF"/>
+              </w:rPr>
+              <w:t>abies</w:t>
             </w:r>
           </w:p>
         </w:tc>
@@ -25675,7 +25717,7 @@
 </file>
 
 <file path=customXml/itemProps1.xml><?xml version="1.0" encoding="utf-8"?>
-<ds:datastoreItem xmlns:ds="http://schemas.openxmlformats.org/officeDocument/2006/customXml" ds:itemID="{199CC4BF-2F3E-4242-B472-9D1F1BFDEA24}">
+<ds:datastoreItem xmlns:ds="http://schemas.openxmlformats.org/officeDocument/2006/customXml" ds:itemID="{BF47FFAD-ECAB-0240-B228-B67F5B9AECDF}">
   <ds:schemaRefs>
     <ds:schemaRef ds:uri="http://schemas.openxmlformats.org/officeDocument/2006/bibliography"/>
   </ds:schemaRefs>

</xml_diff>

<commit_message>
Add Christopher Desnoyers' title
</commit_message>
<xml_diff>
--- a/Program_v5_2016-10-26.docx
+++ b/Program_v5_2016-10-26.docx
@@ -1385,8 +1385,10 @@
                 <w:sz w:val="20"/>
                 <w:szCs w:val="20"/>
               </w:rPr>
-              <w:t>(no title)</w:t>
-            </w:r>
+              <w:t>The Nyquist Rate: Why Spinny Things Sometimes Look Like They Are Spinning The Wrong Way</w:t>
+            </w:r>
+            <w:bookmarkStart w:id="0" w:name="_GoBack"/>
+            <w:bookmarkEnd w:id="0"/>
           </w:p>
         </w:tc>
         <w:tc>
@@ -17848,7 +17850,6 @@
                 <w:szCs w:val="20"/>
               </w:rPr>
             </w:pPr>
-            <w:bookmarkStart w:id="0" w:name="_GoBack"/>
             <w:r>
               <w:rPr>
                 <w:rFonts w:ascii="Arial" w:hAnsi="Arial" w:cs="Arial"/>
@@ -17857,18 +17858,7 @@
                 <w:szCs w:val="20"/>
                 <w:shd w:val="clear" w:color="auto" w:fill="FFFFFF"/>
               </w:rPr>
-              <w:t>Reverse</w:t>
-            </w:r>
-            <w:bookmarkEnd w:id="0"/>
-            <w:r>
-              <w:rPr>
-                <w:rFonts w:ascii="Arial" w:hAnsi="Arial" w:cs="Arial"/>
-                <w:color w:val="000000"/>
-                <w:sz w:val="20"/>
-                <w:szCs w:val="20"/>
-                <w:shd w:val="clear" w:color="auto" w:fill="FFFFFF"/>
-              </w:rPr>
-              <w:t xml:space="preserve"> Engineering Smoothies with Math</w:t>
+              <w:t>Reverse Engineering Smoothies with Math</w:t>
             </w:r>
           </w:p>
         </w:tc>
@@ -25717,7 +25707,7 @@
 </file>
 
 <file path=customXml/itemProps1.xml><?xml version="1.0" encoding="utf-8"?>
-<ds:datastoreItem xmlns:ds="http://schemas.openxmlformats.org/officeDocument/2006/customXml" ds:itemID="{BF47FFAD-ECAB-0240-B228-B67F5B9AECDF}">
+<ds:datastoreItem xmlns:ds="http://schemas.openxmlformats.org/officeDocument/2006/customXml" ds:itemID="{7733D30B-F68B-AC43-909B-948B310E344E}">
   <ds:schemaRefs>
     <ds:schemaRef ds:uri="http://schemas.openxmlformats.org/officeDocument/2006/bibliography"/>
   </ds:schemaRefs>

</xml_diff>